<commit_message>
add create docx file
</commit_message>
<xml_diff>
--- a/public/blank_header.docx
+++ b/public/blank_header.docx
@@ -167,6 +167,168 @@
     <w:p>
       <w:pPr>
         <w:ind w:firstLine="720"/>
+        <w:jc w:val="center"/>
+        <w:rPr>
+          <w:rFonts w:ascii="TH SarabunPSK" w:hAnsi="TH SarabunPSK" w:cs="TH SarabunPSK"/>
+        </w:rPr>
+      </w:pPr>
+      <w:r>
+        <w:rPr>
+          <w:rFonts w:ascii="TH SarabunPSK" w:hAnsi="TH SarabunPSK" w:cs="TH SarabunPSK"/>
+        </w:rPr>
+        <w:t>{</w:t>
+      </w:r>
+      <w:r>
+        <w:rPr>
+          <w:rFonts w:ascii="TH SarabunPSK" w:hAnsi="TH SarabunPSK" w:cs="TH SarabunPSK"/>
+        </w:rPr>
+        <w:t>date</w:t>
+      </w:r>
+      <w:r>
+        <w:rPr>
+          <w:rFonts w:ascii="TH SarabunPSK" w:hAnsi="TH SarabunPSK" w:cs="TH SarabunPSK"/>
+        </w:rPr>
+        <w:t>}</w:t>
+      </w:r>
+    </w:p>
+    <w:p>
+      <w:pPr>
+        <w:ind w:firstLine="720"/>
+        <w:jc w:val="center"/>
+        <w:rPr>
+          <w:rFonts w:ascii="TH SarabunPSK" w:hAnsi="TH SarabunPSK" w:cs="TH SarabunPSK"/>
+        </w:rPr>
+      </w:pPr>
+    </w:p>
+    <w:p>
+      <w:pPr>
+        <w:rPr>
+          <w:rFonts w:ascii="TH SarabunPSK" w:hAnsi="TH SarabunPSK" w:cs="TH SarabunPSK"/>
+        </w:rPr>
+      </w:pPr>
+      <w:r>
+        <w:rPr>
+          <w:rFonts w:ascii="TH SarabunPSK" w:hAnsi="TH SarabunPSK" w:cs="TH SarabunPSK" w:hint="cs"/>
+          <w:cs/>
+        </w:rPr>
+        <w:t>เรื่อง</w:t>
+      </w:r>
+      <w:r>
+        <w:rPr>
+          <w:rFonts w:ascii="TH SarabunPSK" w:hAnsi="TH SarabunPSK" w:cs="TH SarabunPSK"/>
+        </w:rPr>
+        <w:tab/>
+      </w:r>
+      <w:r>
+        <w:rPr>
+          <w:rFonts w:ascii="TH SarabunPSK" w:hAnsi="TH SarabunPSK" w:cs="TH SarabunPSK"/>
+        </w:rPr>
+        <w:t>{</w:t>
+      </w:r>
+      <w:proofErr w:type="spellStart"/>
+      <w:r>
+        <w:rPr>
+          <w:rFonts w:ascii="TH SarabunPSK" w:hAnsi="TH SarabunPSK" w:cs="TH SarabunPSK"/>
+        </w:rPr>
+        <w:t>topicdetail</w:t>
+      </w:r>
+      <w:proofErr w:type="spellEnd"/>
+      <w:r>
+        <w:rPr>
+          <w:rFonts w:ascii="TH SarabunPSK" w:hAnsi="TH SarabunPSK" w:cs="TH SarabunPSK"/>
+        </w:rPr>
+        <w:t>}</w:t>
+      </w:r>
+    </w:p>
+    <w:p>
+      <w:pPr>
+        <w:rPr>
+          <w:rFonts w:ascii="TH SarabunPSK" w:hAnsi="TH SarabunPSK" w:cs="TH SarabunPSK"/>
+        </w:rPr>
+      </w:pPr>
+      <w:r>
+        <w:rPr>
+          <w:rFonts w:ascii="TH SarabunPSK" w:hAnsi="TH SarabunPSK" w:cs="TH SarabunPSK" w:hint="cs"/>
+          <w:cs/>
+        </w:rPr>
+        <w:t>เรียน</w:t>
+      </w:r>
+      <w:r>
+        <w:rPr>
+          <w:rFonts w:ascii="TH SarabunPSK" w:hAnsi="TH SarabunPSK" w:cs="TH SarabunPSK"/>
+        </w:rPr>
+        <w:tab/>
+      </w:r>
+      <w:r>
+        <w:rPr>
+          <w:rFonts w:ascii="TH SarabunPSK" w:hAnsi="TH SarabunPSK" w:cs="TH SarabunPSK"/>
+        </w:rPr>
+        <w:t>{</w:t>
+      </w:r>
+      <w:proofErr w:type="spellStart"/>
+      <w:r>
+        <w:rPr>
+          <w:rFonts w:ascii="TH SarabunPSK" w:hAnsi="TH SarabunPSK" w:cs="TH SarabunPSK"/>
+        </w:rPr>
+        <w:t>todetail</w:t>
+      </w:r>
+      <w:proofErr w:type="spellEnd"/>
+      <w:r>
+        <w:rPr>
+          <w:rFonts w:ascii="TH SarabunPSK" w:hAnsi="TH SarabunPSK" w:cs="TH SarabunPSK"/>
+        </w:rPr>
+        <w:t>}</w:t>
+      </w:r>
+    </w:p>
+    <w:p>
+      <w:pPr>
+        <w:rPr>
+          <w:rFonts w:ascii="TH SarabunPSK" w:hAnsi="TH SarabunPSK" w:cs="TH SarabunPSK"/>
+        </w:rPr>
+      </w:pPr>
+      <w:r>
+        <w:rPr>
+          <w:rFonts w:ascii="TH SarabunPSK" w:hAnsi="TH SarabunPSK" w:cs="TH SarabunPSK" w:hint="cs"/>
+          <w:cs/>
+        </w:rPr>
+        <w:t>สิ่งที่แนบมา</w:t>
+      </w:r>
+      <w:r>
+        <w:rPr>
+          <w:rFonts w:ascii="TH SarabunPSK" w:hAnsi="TH SarabunPSK" w:cs="TH SarabunPSK"/>
+        </w:rPr>
+        <w:tab/>
+      </w:r>
+      <w:r>
+        <w:rPr>
+          <w:rFonts w:ascii="TH SarabunPSK" w:hAnsi="TH SarabunPSK" w:cs="TH SarabunPSK"/>
+        </w:rPr>
+        <w:t>{</w:t>
+      </w:r>
+      <w:proofErr w:type="spellStart"/>
+      <w:r>
+        <w:rPr>
+          <w:rFonts w:ascii="TH SarabunPSK" w:hAnsi="TH SarabunPSK" w:cs="TH SarabunPSK"/>
+        </w:rPr>
+        <w:t>attachmentdetail</w:t>
+      </w:r>
+      <w:proofErr w:type="spellEnd"/>
+      <w:r>
+        <w:rPr>
+          <w:rFonts w:ascii="TH SarabunPSK" w:hAnsi="TH SarabunPSK" w:cs="TH SarabunPSK"/>
+        </w:rPr>
+        <w:t>}</w:t>
+      </w:r>
+    </w:p>
+    <w:p>
+      <w:pPr>
+        <w:rPr>
+          <w:rFonts w:ascii="TH SarabunPSK" w:hAnsi="TH SarabunPSK" w:cs="TH SarabunPSK"/>
+        </w:rPr>
+      </w:pPr>
+    </w:p>
+    <w:p>
+      <w:pPr>
         <w:jc w:val="thaiDistribute"/>
         <w:rPr>
           <w:rFonts w:ascii="TH SarabunPSK" w:hAnsi="TH SarabunPSK" w:cs="TH SarabunPSK"/>
@@ -175,17 +337,53 @@
       <w:r>
         <w:rPr>
           <w:rFonts w:ascii="TH SarabunPSK" w:hAnsi="TH SarabunPSK" w:cs="TH SarabunPSK"/>
-        </w:rPr>
-        <w:t>{topic}</w:t>
-      </w:r>
-    </w:p>
-    <w:p>
-      <w:pPr>
+          <w:cs/>
+        </w:rPr>
+        <w:tab/>
+      </w:r>
+      <w:r>
+        <w:rPr>
+          <w:rFonts w:ascii="TH SarabunPSK" w:hAnsi="TH SarabunPSK" w:cs="TH SarabunPSK" w:hint="cs"/>
+          <w:cs/>
+        </w:rPr>
+        <w:t xml:space="preserve"> </w:t>
+      </w:r>
+      <w:r>
+        <w:rPr>
+          <w:rFonts w:ascii="TH SarabunPSK" w:hAnsi="TH SarabunPSK" w:cs="TH SarabunPSK"/>
+        </w:rPr>
+        <w:t>{detail}</w:t>
+      </w:r>
+    </w:p>
+    <w:p>
+      <w:pPr>
+        <w:rPr>
+          <w:rFonts w:ascii="TH SarabunPSK" w:hAnsi="TH SarabunPSK" w:cs="TH SarabunPSK"/>
+        </w:rPr>
+      </w:pPr>
+    </w:p>
+    <w:p>
+      <w:pPr>
+        <w:rPr>
+          <w:rFonts w:ascii="TH SarabunPSK" w:hAnsi="TH SarabunPSK" w:cs="TH SarabunPSK"/>
+        </w:rPr>
+      </w:pPr>
+    </w:p>
+    <w:p>
+      <w:pPr>
+        <w:ind w:firstLine="720"/>
         <w:jc w:val="center"/>
         <w:rPr>
           <w:rFonts w:ascii="TH SarabunPSK" w:hAnsi="TH SarabunPSK" w:cs="TH SarabunPSK"/>
         </w:rPr>
       </w:pPr>
+      <w:r>
+        <w:rPr>
+          <w:rFonts w:ascii="TH SarabunPSK" w:hAnsi="TH SarabunPSK" w:cs="TH SarabunPSK" w:hint="cs"/>
+          <w:cs/>
+        </w:rPr>
+        <w:t>ขอแสดงความนับถือ</w:t>
+      </w:r>
     </w:p>
     <w:p>
       <w:pPr>
@@ -194,22 +392,48 @@
           <w:rFonts w:ascii="TH SarabunPSK" w:hAnsi="TH SarabunPSK" w:cs="TH SarabunPSK"/>
         </w:rPr>
       </w:pPr>
-    </w:p>
-    <w:p>
-      <w:pPr>
+      <w:r>
+        <w:rPr>
+          <w:rFonts w:ascii="TH SarabunPSK" w:hAnsi="TH SarabunPSK" w:cs="TH SarabunPSK"/>
+        </w:rPr>
+        <w:t xml:space="preserve">           </w:t>
+      </w:r>
+      <w:r>
+        <w:rPr>
+          <w:rFonts w:ascii="TH SarabunPSK" w:hAnsi="TH SarabunPSK" w:cs="TH SarabunPSK"/>
+        </w:rPr>
+        <w:t>{%signature}</w:t>
+      </w:r>
+    </w:p>
+    <w:p>
+      <w:pPr>
+        <w:ind w:firstLine="720"/>
         <w:jc w:val="center"/>
         <w:rPr>
           <w:rFonts w:ascii="TH SarabunPSK" w:hAnsi="TH SarabunPSK" w:cs="TH SarabunPSK"/>
         </w:rPr>
       </w:pPr>
-    </w:p>
-    <w:p>
-      <w:pPr>
+      <w:r>
+        <w:rPr>
+          <w:rFonts w:ascii="TH SarabunPSK" w:hAnsi="TH SarabunPSK" w:cs="TH SarabunPSK"/>
+        </w:rPr>
+        <w:t>({name})</w:t>
+      </w:r>
+    </w:p>
+    <w:p>
+      <w:pPr>
+        <w:ind w:firstLine="720"/>
         <w:jc w:val="center"/>
         <w:rPr>
           <w:rFonts w:ascii="TH SarabunPSK" w:hAnsi="TH SarabunPSK" w:cs="TH SarabunPSK"/>
         </w:rPr>
       </w:pPr>
+      <w:r>
+        <w:rPr>
+          <w:rFonts w:ascii="TH SarabunPSK" w:hAnsi="TH SarabunPSK" w:cs="TH SarabunPSK"/>
+        </w:rPr>
+        <w:t>{depart}</w:t>
+      </w:r>
     </w:p>
     <w:p>
       <w:pPr>
@@ -221,6 +445,114 @@
     </w:p>
     <w:p>
       <w:pPr>
+        <w:rPr>
+          <w:rFonts w:ascii="TH SarabunPSK" w:hAnsi="TH SarabunPSK" w:cs="TH SarabunPSK"/>
+        </w:rPr>
+      </w:pPr>
+      <w:r>
+        <w:rPr>
+          <w:rFonts w:ascii="TH SarabunPSK" w:hAnsi="TH SarabunPSK" w:cs="TH SarabunPSK" w:hint="cs"/>
+          <w:cs/>
+        </w:rPr>
+        <w:t>ผู้ประสานงาน</w:t>
+      </w:r>
+      <w:r>
+        <w:rPr>
+          <w:rFonts w:ascii="TH SarabunPSK" w:hAnsi="TH SarabunPSK" w:cs="TH SarabunPSK"/>
+          <w:cs/>
+        </w:rPr>
+        <w:tab/>
+      </w:r>
+      <w:r>
+        <w:rPr>
+          <w:rFonts w:ascii="TH SarabunPSK" w:hAnsi="TH SarabunPSK" w:cs="TH SarabunPSK"/>
+        </w:rPr>
+        <w:t>{</w:t>
+      </w:r>
+      <w:proofErr w:type="spellStart"/>
+      <w:r>
+        <w:rPr>
+          <w:rFonts w:ascii="TH SarabunPSK" w:hAnsi="TH SarabunPSK" w:cs="TH SarabunPSK"/>
+        </w:rPr>
+        <w:t>coor</w:t>
+      </w:r>
+      <w:proofErr w:type="spellEnd"/>
+      <w:r>
+        <w:rPr>
+          <w:rFonts w:ascii="TH SarabunPSK" w:hAnsi="TH SarabunPSK" w:cs="TH SarabunPSK"/>
+        </w:rPr>
+        <w:t>}</w:t>
+      </w:r>
+    </w:p>
+    <w:p>
+      <w:pPr>
+        <w:rPr>
+          <w:rFonts w:ascii="TH SarabunPSK" w:hAnsi="TH SarabunPSK" w:cs="TH SarabunPSK"/>
+        </w:rPr>
+      </w:pPr>
+      <w:r>
+        <w:rPr>
+          <w:rFonts w:ascii="TH SarabunPSK" w:hAnsi="TH SarabunPSK" w:cs="TH SarabunPSK" w:hint="cs"/>
+          <w:cs/>
+        </w:rPr>
+        <w:t>โทรศัพท์</w:t>
+      </w:r>
+      <w:r>
+        <w:rPr>
+          <w:rFonts w:ascii="TH SarabunPSK" w:hAnsi="TH SarabunPSK" w:cs="TH SarabunPSK"/>
+          <w:cs/>
+        </w:rPr>
+        <w:tab/>
+      </w:r>
+      <w:r>
+        <w:rPr>
+          <w:rFonts w:ascii="TH SarabunPSK" w:hAnsi="TH SarabunPSK" w:cs="TH SarabunPSK"/>
+        </w:rPr>
+        <w:t>{</w:t>
+      </w:r>
+      <w:proofErr w:type="spellStart"/>
+      <w:r>
+        <w:rPr>
+          <w:rFonts w:ascii="TH SarabunPSK" w:hAnsi="TH SarabunPSK" w:cs="TH SarabunPSK"/>
+        </w:rPr>
+        <w:t>tel</w:t>
+      </w:r>
+      <w:proofErr w:type="spellEnd"/>
+      <w:r>
+        <w:rPr>
+          <w:rFonts w:ascii="TH SarabunPSK" w:hAnsi="TH SarabunPSK" w:cs="TH SarabunPSK"/>
+        </w:rPr>
+        <w:t>}</w:t>
+      </w:r>
+    </w:p>
+    <w:p>
+      <w:pPr>
+        <w:rPr>
+          <w:rFonts w:ascii="TH SarabunPSK" w:hAnsi="TH SarabunPSK" w:cs="TH SarabunPSK"/>
+        </w:rPr>
+      </w:pPr>
+      <w:r>
+        <w:rPr>
+          <w:rFonts w:ascii="TH SarabunPSK" w:hAnsi="TH SarabunPSK" w:cs="TH SarabunPSK"/>
+          <w:cs/>
+        </w:rPr>
+        <w:t>ไปรษณีย์อิเล็กทรอนิกส์</w:t>
+      </w:r>
+      <w:r>
+        <w:rPr>
+          <w:rFonts w:ascii="TH SarabunPSK" w:hAnsi="TH SarabunPSK" w:cs="TH SarabunPSK"/>
+        </w:rPr>
+        <w:t xml:space="preserve">  </w:t>
+      </w:r>
+      <w:r>
+        <w:rPr>
+          <w:rFonts w:ascii="TH SarabunPSK" w:hAnsi="TH SarabunPSK" w:cs="TH SarabunPSK"/>
+        </w:rPr>
+        <w:t>{email}</w:t>
+      </w:r>
+    </w:p>
+    <w:p>
+      <w:pPr>
         <w:jc w:val="center"/>
         <w:rPr>
           <w:rFonts w:ascii="TH SarabunPSK" w:hAnsi="TH SarabunPSK" w:cs="TH SarabunPSK"/>
@@ -350,126 +682,6 @@
     <w:p>
       <w:pPr>
         <w:jc w:val="center"/>
-        <w:rPr>
-          <w:rFonts w:ascii="TH SarabunPSK" w:hAnsi="TH SarabunPSK" w:cs="TH SarabunPSK"/>
-        </w:rPr>
-      </w:pPr>
-    </w:p>
-    <w:p>
-      <w:pPr>
-        <w:jc w:val="center"/>
-        <w:rPr>
-          <w:rFonts w:ascii="TH SarabunPSK" w:hAnsi="TH SarabunPSK" w:cs="TH SarabunPSK"/>
-        </w:rPr>
-      </w:pPr>
-    </w:p>
-    <w:p>
-      <w:pPr>
-        <w:jc w:val="center"/>
-        <w:rPr>
-          <w:rFonts w:ascii="TH SarabunPSK" w:hAnsi="TH SarabunPSK" w:cs="TH SarabunPSK"/>
-        </w:rPr>
-      </w:pPr>
-    </w:p>
-    <w:p>
-      <w:pPr>
-        <w:jc w:val="center"/>
-        <w:rPr>
-          <w:rFonts w:ascii="TH SarabunPSK" w:hAnsi="TH SarabunPSK" w:cs="TH SarabunPSK"/>
-        </w:rPr>
-      </w:pPr>
-    </w:p>
-    <w:p>
-      <w:pPr>
-        <w:jc w:val="center"/>
-        <w:rPr>
-          <w:rFonts w:ascii="TH SarabunPSK" w:hAnsi="TH SarabunPSK" w:cs="TH SarabunPSK"/>
-        </w:rPr>
-      </w:pPr>
-    </w:p>
-    <w:p>
-      <w:pPr>
-        <w:jc w:val="center"/>
-        <w:rPr>
-          <w:rFonts w:ascii="TH SarabunPSK" w:hAnsi="TH SarabunPSK" w:cs="TH SarabunPSK"/>
-        </w:rPr>
-      </w:pPr>
-    </w:p>
-    <w:p>
-      <w:pPr>
-        <w:jc w:val="center"/>
-        <w:rPr>
-          <w:rFonts w:ascii="TH SarabunPSK" w:hAnsi="TH SarabunPSK" w:cs="TH SarabunPSK"/>
-        </w:rPr>
-      </w:pPr>
-    </w:p>
-    <w:p>
-      <w:pPr>
-        <w:jc w:val="center"/>
-        <w:rPr>
-          <w:rFonts w:ascii="TH SarabunPSK" w:hAnsi="TH SarabunPSK" w:cs="TH SarabunPSK"/>
-        </w:rPr>
-      </w:pPr>
-    </w:p>
-    <w:p>
-      <w:pPr>
-        <w:ind w:left="5040"/>
-        <w:jc w:val="center"/>
-        <w:rPr>
-          <w:rFonts w:ascii="TH SarabunPSK" w:hAnsi="TH SarabunPSK" w:cs="TH SarabunPSK"/>
-        </w:rPr>
-      </w:pPr>
-      <w:r>
-        <w:rPr>
-          <w:rFonts w:ascii="TH SarabunPSK" w:hAnsi="TH SarabunPSK" w:cs="TH SarabunPSK"/>
-        </w:rPr>
-        <w:t>{</w:t>
-      </w:r>
-      <w:r>
-        <w:rPr>
-          <w:rFonts w:ascii="TH SarabunPSK" w:hAnsi="TH SarabunPSK" w:cs="TH SarabunPSK"/>
-        </w:rPr>
-        <w:t>%</w:t>
-      </w:r>
-      <w:r>
-        <w:rPr>
-          <w:rFonts w:ascii="TH SarabunPSK" w:hAnsi="TH SarabunPSK" w:cs="TH SarabunPSK"/>
-        </w:rPr>
-        <w:t>signature</w:t>
-      </w:r>
-      <w:r>
-        <w:rPr>
-          <w:rFonts w:ascii="TH SarabunPSK" w:hAnsi="TH SarabunPSK" w:cs="TH SarabunPSK"/>
-        </w:rPr>
-        <w:t>}</w:t>
-      </w:r>
-    </w:p>
-    <w:p>
-      <w:pPr>
-        <w:jc w:val="center"/>
-        <w:rPr>
-          <w:rFonts w:ascii="TH SarabunPSK" w:hAnsi="TH SarabunPSK" w:cs="TH SarabunPSK"/>
-        </w:rPr>
-      </w:pPr>
-    </w:p>
-    <w:p>
-      <w:pPr>
-        <w:jc w:val="center"/>
-        <w:rPr>
-          <w:rFonts w:ascii="TH SarabunPSK" w:hAnsi="TH SarabunPSK" w:cs="TH SarabunPSK"/>
-        </w:rPr>
-      </w:pPr>
-    </w:p>
-    <w:p>
-      <w:pPr>
-        <w:jc w:val="center"/>
-        <w:rPr>
-          <w:rFonts w:ascii="TH SarabunPSK" w:hAnsi="TH SarabunPSK" w:cs="TH SarabunPSK"/>
-        </w:rPr>
-      </w:pPr>
-    </w:p>
-    <w:p>
-      <w:pPr>
         <w:rPr>
           <w:rFonts w:ascii="TH SarabunPSK" w:hAnsi="TH SarabunPSK" w:cs="TH SarabunPSK"/>
         </w:rPr>

</xml_diff>

<commit_message>
added more docx feature
</commit_message>
<xml_diff>
--- a/public/blank_header.docx
+++ b/public/blank_header.docx
@@ -223,21 +223,7 @@
         <w:rPr>
           <w:rFonts w:ascii="TH SarabunPSK" w:hAnsi="TH SarabunPSK" w:cs="TH SarabunPSK"/>
         </w:rPr>
-        <w:t>{</w:t>
-      </w:r>
-      <w:proofErr w:type="spellStart"/>
-      <w:r>
-        <w:rPr>
-          <w:rFonts w:ascii="TH SarabunPSK" w:hAnsi="TH SarabunPSK" w:cs="TH SarabunPSK"/>
-        </w:rPr>
-        <w:t>topicdetail</w:t>
-      </w:r>
-      <w:proofErr w:type="spellEnd"/>
-      <w:r>
-        <w:rPr>
-          <w:rFonts w:ascii="TH SarabunPSK" w:hAnsi="TH SarabunPSK" w:cs="TH SarabunPSK"/>
-        </w:rPr>
-        <w:t>}</w:t>
+        <w:t>{topicdetail}</w:t>
       </w:r>
     </w:p>
     <w:p>
@@ -263,21 +249,7 @@
         <w:rPr>
           <w:rFonts w:ascii="TH SarabunPSK" w:hAnsi="TH SarabunPSK" w:cs="TH SarabunPSK"/>
         </w:rPr>
-        <w:t>{</w:t>
-      </w:r>
-      <w:proofErr w:type="spellStart"/>
-      <w:r>
-        <w:rPr>
-          <w:rFonts w:ascii="TH SarabunPSK" w:hAnsi="TH SarabunPSK" w:cs="TH SarabunPSK"/>
-        </w:rPr>
-        <w:t>todetail</w:t>
-      </w:r>
-      <w:proofErr w:type="spellEnd"/>
-      <w:r>
-        <w:rPr>
-          <w:rFonts w:ascii="TH SarabunPSK" w:hAnsi="TH SarabunPSK" w:cs="TH SarabunPSK"/>
-        </w:rPr>
-        <w:t>}</w:t>
+        <w:t>{todetail}</w:t>
       </w:r>
     </w:p>
     <w:p>
@@ -303,16 +275,39 @@
         <w:rPr>
           <w:rFonts w:ascii="TH SarabunPSK" w:hAnsi="TH SarabunPSK" w:cs="TH SarabunPSK"/>
         </w:rPr>
-        <w:t>{</w:t>
-      </w:r>
-      <w:proofErr w:type="spellStart"/>
-      <w:r>
-        <w:rPr>
-          <w:rFonts w:ascii="TH SarabunPSK" w:hAnsi="TH SarabunPSK" w:cs="TH SarabunPSK"/>
-        </w:rPr>
-        <w:t>attachmentdetail</w:t>
-      </w:r>
-      <w:proofErr w:type="spellEnd"/>
+        <w:t>{attachmentdetail}</w:t>
+      </w:r>
+    </w:p>
+    <w:p>
+      <w:pPr>
+        <w:rPr>
+          <w:rFonts w:ascii="TH SarabunPSK" w:hAnsi="TH SarabunPSK" w:cs="TH SarabunPSK"/>
+        </w:rPr>
+      </w:pPr>
+      <w:r>
+        <w:rPr>
+          <w:rFonts w:ascii="TH SarabunPSK" w:hAnsi="TH SarabunPSK" w:cs="TH SarabunPSK"/>
+        </w:rPr>
+        <w:tab/>
+      </w:r>
+      <w:r>
+        <w:rPr>
+          <w:rFonts w:ascii="TH SarabunPSK" w:hAnsi="TH SarabunPSK" w:cs="TH SarabunPSK"/>
+        </w:rPr>
+        <w:tab/>
+      </w:r>
+      <w:r>
+        <w:rPr>
+          <w:rFonts w:ascii="TH SarabunPSK" w:hAnsi="TH SarabunPSK" w:cs="TH SarabunPSK"/>
+        </w:rPr>
+        <w:t>{attachmentdetail</w:t>
+      </w:r>
+      <w:r>
+        <w:rPr>
+          <w:rFonts w:ascii="TH SarabunPSK" w:hAnsi="TH SarabunPSK" w:cs="TH SarabunPSK"/>
+        </w:rPr>
+        <w:t>2</w:t>
+      </w:r>
       <w:r>
         <w:rPr>
           <w:rFonts w:ascii="TH SarabunPSK" w:hAnsi="TH SarabunPSK" w:cs="TH SarabunPSK"/>
@@ -467,21 +462,7 @@
         <w:rPr>
           <w:rFonts w:ascii="TH SarabunPSK" w:hAnsi="TH SarabunPSK" w:cs="TH SarabunPSK"/>
         </w:rPr>
-        <w:t>{</w:t>
-      </w:r>
-      <w:proofErr w:type="spellStart"/>
-      <w:r>
-        <w:rPr>
-          <w:rFonts w:ascii="TH SarabunPSK" w:hAnsi="TH SarabunPSK" w:cs="TH SarabunPSK"/>
-        </w:rPr>
-        <w:t>coor</w:t>
-      </w:r>
-      <w:proofErr w:type="spellEnd"/>
-      <w:r>
-        <w:rPr>
-          <w:rFonts w:ascii="TH SarabunPSK" w:hAnsi="TH SarabunPSK" w:cs="TH SarabunPSK"/>
-        </w:rPr>
-        <w:t>}</w:t>
+        <w:t>{coor}</w:t>
       </w:r>
     </w:p>
     <w:p>
@@ -508,21 +489,7 @@
         <w:rPr>
           <w:rFonts w:ascii="TH SarabunPSK" w:hAnsi="TH SarabunPSK" w:cs="TH SarabunPSK"/>
         </w:rPr>
-        <w:t>{</w:t>
-      </w:r>
-      <w:proofErr w:type="spellStart"/>
-      <w:r>
-        <w:rPr>
-          <w:rFonts w:ascii="TH SarabunPSK" w:hAnsi="TH SarabunPSK" w:cs="TH SarabunPSK"/>
-        </w:rPr>
-        <w:t>tel</w:t>
-      </w:r>
-      <w:proofErr w:type="spellEnd"/>
-      <w:r>
-        <w:rPr>
-          <w:rFonts w:ascii="TH SarabunPSK" w:hAnsi="TH SarabunPSK" w:cs="TH SarabunPSK"/>
-        </w:rPr>
-        <w:t>}</w:t>
+        <w:t>{tel}</w:t>
       </w:r>
     </w:p>
     <w:p>

</xml_diff>